<commit_message>
Se agrega direccion en institucion y modificación de la ota
</commit_message>
<xml_diff>
--- a/public/DOCUMENTO_OTA.docx
+++ b/public/DOCUMENTO_OTA.docx
@@ -31,8 +31,52 @@
           <w:szCs w:val="22"/>
           <w:lang w:val="es-MX"/>
         </w:rPr>
-        <w:t>{anio</w:t>
-      </w:r>
+        <w:t>{anioI}</w:t>
+      </w:r>
+      <w:r>
+        <w:rPr>
+          <w:rFonts w:ascii="Century Gothic" w:hAnsi="Century Gothic"/>
+          <w:b/>
+          <w:sz w:val="22"/>
+          <w:szCs w:val="22"/>
+        </w:rPr>
+        <w:t>.</w:t>
+      </w:r>
+    </w:p>
+    <w:p>
+      <w:pPr>
+        <w:pStyle w:val="Normal"/>
+        <w:jc w:val="right"/>
+        <w:rPr>
+          <w:rFonts w:ascii="Century Gothic" w:hAnsi="Century Gothic"/>
+          <w:b/>
+          <w:b/>
+          <w:sz w:val="22"/>
+          <w:szCs w:val="22"/>
+        </w:rPr>
+      </w:pPr>
+      <w:r>
+        <w:rPr>
+          <w:rFonts w:ascii="Century Gothic" w:hAnsi="Century Gothic"/>
+          <w:b/>
+          <w:sz w:val="22"/>
+          <w:szCs w:val="22"/>
+        </w:rPr>
+        <w:t>Tuxtla Gutiérrez, Chiapas;</w:t>
+      </w:r>
+    </w:p>
+    <w:p>
+      <w:pPr>
+        <w:pStyle w:val="Normal"/>
+        <w:jc w:val="right"/>
+        <w:rPr>
+          <w:rFonts w:ascii="Century Gothic" w:hAnsi="Century Gothic"/>
+          <w:b/>
+          <w:b/>
+          <w:sz w:val="22"/>
+          <w:szCs w:val="22"/>
+        </w:rPr>
+      </w:pPr>
       <w:r>
         <w:rPr>
           <w:rFonts w:ascii="Century Gothic" w:hAnsi="Century Gothic"/>
@@ -41,7 +85,16 @@
           <w:szCs w:val="22"/>
           <w:lang w:val="es-MX"/>
         </w:rPr>
-        <w:t>I</w:t>
+        <w:t>${diaI}</w:t>
+      </w:r>
+      <w:r>
+        <w:rPr>
+          <w:rFonts w:ascii="Century Gothic" w:hAnsi="Century Gothic"/>
+          <w:b/>
+          <w:sz w:val="22"/>
+          <w:szCs w:val="22"/>
+        </w:rPr>
+        <w:t xml:space="preserve"> de ${mesI} de </w:t>
       </w:r>
       <w:r>
         <w:rPr>
@@ -51,7 +104,7 @@
           <w:szCs w:val="22"/>
           <w:lang w:val="es-MX"/>
         </w:rPr>
-        <w:t>}</w:t>
+        <w:t>${anioI}</w:t>
       </w:r>
       <w:r>
         <w:rPr>
@@ -66,137 +119,6 @@
     <w:p>
       <w:pPr>
         <w:pStyle w:val="Normal"/>
-        <w:jc w:val="right"/>
-        <w:rPr>
-          <w:rFonts w:ascii="Century Gothic" w:hAnsi="Century Gothic"/>
-          <w:b/>
-          <w:b/>
-          <w:sz w:val="22"/>
-          <w:szCs w:val="22"/>
-        </w:rPr>
-      </w:pPr>
-      <w:r>
-        <w:rPr>
-          <w:rFonts w:ascii="Century Gothic" w:hAnsi="Century Gothic"/>
-          <w:b/>
-          <w:sz w:val="22"/>
-          <w:szCs w:val="22"/>
-        </w:rPr>
-        <w:t>Tuxtla Gutiérrez, Chiapas;</w:t>
-      </w:r>
-    </w:p>
-    <w:p>
-      <w:pPr>
-        <w:pStyle w:val="Normal"/>
-        <w:jc w:val="right"/>
-        <w:rPr>
-          <w:rFonts w:ascii="Century Gothic" w:hAnsi="Century Gothic"/>
-          <w:b/>
-          <w:b/>
-          <w:sz w:val="22"/>
-          <w:szCs w:val="22"/>
-        </w:rPr>
-      </w:pPr>
-      <w:r>
-        <w:rPr>
-          <w:rFonts w:ascii="Century Gothic" w:hAnsi="Century Gothic"/>
-          <w:b/>
-          <w:sz w:val="22"/>
-          <w:szCs w:val="22"/>
-          <w:lang w:val="es-MX"/>
-        </w:rPr>
-        <w:t>${dia</w:t>
-      </w:r>
-      <w:r>
-        <w:rPr>
-          <w:rFonts w:ascii="Century Gothic" w:hAnsi="Century Gothic"/>
-          <w:b/>
-          <w:sz w:val="22"/>
-          <w:szCs w:val="22"/>
-          <w:lang w:val="es-MX"/>
-        </w:rPr>
-        <w:t>I</w:t>
-      </w:r>
-      <w:r>
-        <w:rPr>
-          <w:rFonts w:ascii="Century Gothic" w:hAnsi="Century Gothic"/>
-          <w:b/>
-          <w:sz w:val="22"/>
-          <w:szCs w:val="22"/>
-          <w:lang w:val="es-MX"/>
-        </w:rPr>
-        <w:t>}</w:t>
-      </w:r>
-      <w:r>
-        <w:rPr>
-          <w:rFonts w:ascii="Century Gothic" w:hAnsi="Century Gothic"/>
-          <w:b/>
-          <w:sz w:val="22"/>
-          <w:szCs w:val="22"/>
-        </w:rPr>
-        <w:t xml:space="preserve"> de ${mes</w:t>
-      </w:r>
-      <w:r>
-        <w:rPr>
-          <w:rFonts w:ascii="Century Gothic" w:hAnsi="Century Gothic"/>
-          <w:b/>
-          <w:sz w:val="22"/>
-          <w:szCs w:val="22"/>
-        </w:rPr>
-        <w:t>I</w:t>
-      </w:r>
-      <w:r>
-        <w:rPr>
-          <w:rFonts w:ascii="Century Gothic" w:hAnsi="Century Gothic"/>
-          <w:b/>
-          <w:sz w:val="22"/>
-          <w:szCs w:val="22"/>
-        </w:rPr>
-        <w:t xml:space="preserve">} de </w:t>
-      </w:r>
-      <w:r>
-        <w:rPr>
-          <w:rFonts w:ascii="Century Gothic" w:hAnsi="Century Gothic"/>
-          <w:b/>
-          <w:sz w:val="22"/>
-          <w:szCs w:val="22"/>
-          <w:lang w:val="es-MX"/>
-        </w:rPr>
-        <w:t>${anio</w:t>
-      </w:r>
-      <w:r>
-        <w:rPr>
-          <w:rFonts w:ascii="Century Gothic" w:hAnsi="Century Gothic"/>
-          <w:b/>
-          <w:sz w:val="22"/>
-          <w:szCs w:val="22"/>
-          <w:lang w:val="es-MX"/>
-        </w:rPr>
-        <w:t>I</w:t>
-      </w:r>
-      <w:r>
-        <w:rPr>
-          <w:rFonts w:ascii="Century Gothic" w:hAnsi="Century Gothic"/>
-          <w:b/>
-          <w:sz w:val="22"/>
-          <w:szCs w:val="22"/>
-          <w:lang w:val="es-MX"/>
-        </w:rPr>
-        <w:t>}</w:t>
-      </w:r>
-      <w:r>
-        <w:rPr>
-          <w:rFonts w:ascii="Century Gothic" w:hAnsi="Century Gothic"/>
-          <w:b/>
-          <w:sz w:val="22"/>
-          <w:szCs w:val="22"/>
-        </w:rPr>
-        <w:t>.</w:t>
-      </w:r>
-    </w:p>
-    <w:p>
-      <w:pPr>
-        <w:pStyle w:val="Normal"/>
         <w:rPr>
           <w:rFonts w:ascii="Century Gothic" w:hAnsi="Century Gothic" w:cs="Arial"/>
           <w:b/>
@@ -401,79 +323,7 @@
           <w:sz w:val="22"/>
           <w:szCs w:val="22"/>
         </w:rPr>
-        <w:t>En atención al Oficio No. SE/SSPE/DP/071/2021, de fecha 18 de  ${mesA} del año en curso a través del cual solicita que con la finalidad de unificar criterios sobre la factibilidad de autorizar $</w:t>
-      </w:r>
-      <w:r>
-        <w:rPr>
-          <w:rFonts w:ascii="Century Gothic" w:hAnsi="Century Gothic"/>
-          <w:sz w:val="22"/>
-          <w:szCs w:val="22"/>
-          <w:lang w:val="es-MX"/>
-        </w:rPr>
-        <w:t>{meta}</w:t>
-      </w:r>
-      <w:r>
-        <w:rPr>
-          <w:rFonts w:ascii="Century Gothic" w:hAnsi="Century Gothic"/>
-          <w:b/>
-          <w:sz w:val="22"/>
-          <w:szCs w:val="22"/>
-        </w:rPr>
-        <w:t xml:space="preserve"> </w:t>
-      </w:r>
-      <w:r>
-        <w:rPr>
-          <w:rFonts w:ascii="Century Gothic" w:hAnsi="Century Gothic"/>
-          <w:sz w:val="22"/>
-          <w:szCs w:val="22"/>
-        </w:rPr>
-        <w:t xml:space="preserve">del </w:t>
-      </w:r>
-      <w:r>
-        <w:rPr>
-          <w:rFonts w:ascii="Century Gothic" w:hAnsi="Century Gothic"/>
-          <w:b/>
-          <w:sz w:val="22"/>
-          <w:szCs w:val="22"/>
-        </w:rPr>
-        <w:t>“</w:t>
-      </w:r>
-      <w:r>
-        <w:rPr>
-          <w:rFonts w:eastAsia="Times New Roman" w:cs="Times New Roman" w:ascii="Century Gothic" w:hAnsi="Century Gothic"/>
-          <w:b/>
-          <w:color w:val="auto"/>
-          <w:kern w:val="0"/>
-          <w:sz w:val="22"/>
-          <w:szCs w:val="22"/>
-          <w:lang w:val="es-MX" w:eastAsia="es-ES" w:bidi="ar-SA"/>
-        </w:rPr>
-        <w:t>${institucion}</w:t>
-      </w:r>
-      <w:r>
-        <w:rPr>
-          <w:rFonts w:ascii="Century Gothic" w:hAnsi="Century Gothic"/>
-          <w:b/>
-          <w:sz w:val="22"/>
-          <w:szCs w:val="22"/>
-        </w:rPr>
-        <w:t>”</w:t>
-      </w:r>
-      <w:r>
-        <w:rPr>
-          <w:rFonts w:ascii="Century Gothic" w:hAnsi="Century Gothic"/>
-          <w:sz w:val="22"/>
-          <w:szCs w:val="22"/>
-        </w:rPr>
-        <w:t xml:space="preserve"> ubicado en  </w:t>
-      </w:r>
-      <w:r>
-        <w:rPr>
-          <w:rFonts w:ascii="Century Gothic" w:hAnsi="Century Gothic"/>
-          <w:sz w:val="22"/>
-          <w:szCs w:val="22"/>
-        </w:rPr>
-        <w:t>$</w:t>
+        <w:t xml:space="preserve">En atención al Oficio No. SE/SSPE/DP/071/2021, de fecha </w:t>
       </w:r>
       <w:r>
         <w:rPr>
@@ -484,15 +334,79 @@
           <w:szCs w:val="22"/>
           <w:lang w:val="es-MX" w:eastAsia="es-ES" w:bidi="ar-SA"/>
         </w:rPr>
-        <w:t>{direccion}</w:t>
-      </w:r>
-      <w:r>
-        <w:rPr>
-          <w:rFonts w:ascii="Century Gothic" w:hAnsi="Century Gothic"/>
-          <w:sz w:val="22"/>
-          <w:szCs w:val="22"/>
-        </w:rPr>
-        <w:t xml:space="preserve">, en la Ciudad de </w:t>
+        <w:t>${diaA}</w:t>
+      </w:r>
+      <w:r>
+        <w:rPr>
+          <w:rFonts w:ascii="Century Gothic" w:hAnsi="Century Gothic"/>
+          <w:sz w:val="22"/>
+          <w:szCs w:val="22"/>
+        </w:rPr>
+        <w:t xml:space="preserve"> de  ${mesA} del año en curso a través del cual solicita que con la finalidad de unificar criterios sobre la factibilidad de autorizar $</w:t>
+      </w:r>
+      <w:r>
+        <w:rPr>
+          <w:rFonts w:ascii="Century Gothic" w:hAnsi="Century Gothic"/>
+          <w:sz w:val="22"/>
+          <w:szCs w:val="22"/>
+          <w:lang w:val="es-MX"/>
+        </w:rPr>
+        <w:t>{meta}</w:t>
+      </w:r>
+      <w:r>
+        <w:rPr>
+          <w:rFonts w:ascii="Century Gothic" w:hAnsi="Century Gothic"/>
+          <w:b/>
+          <w:sz w:val="22"/>
+          <w:szCs w:val="22"/>
+        </w:rPr>
+        <w:t xml:space="preserve"> </w:t>
+      </w:r>
+      <w:r>
+        <w:rPr>
+          <w:rFonts w:ascii="Century Gothic" w:hAnsi="Century Gothic"/>
+          <w:sz w:val="22"/>
+          <w:szCs w:val="22"/>
+        </w:rPr>
+        <w:t xml:space="preserve">del </w:t>
+      </w:r>
+      <w:r>
+        <w:rPr>
+          <w:rFonts w:ascii="Century Gothic" w:hAnsi="Century Gothic"/>
+          <w:b/>
+          <w:sz w:val="22"/>
+          <w:szCs w:val="22"/>
+        </w:rPr>
+        <w:t>“</w:t>
+      </w:r>
+      <w:r>
+        <w:rPr>
+          <w:rFonts w:eastAsia="Times New Roman" w:cs="Times New Roman" w:ascii="Century Gothic" w:hAnsi="Century Gothic"/>
+          <w:b/>
+          <w:color w:val="auto"/>
+          <w:kern w:val="0"/>
+          <w:sz w:val="22"/>
+          <w:szCs w:val="22"/>
+          <w:lang w:val="es-MX" w:eastAsia="es-ES" w:bidi="ar-SA"/>
+        </w:rPr>
+        <w:t>${institucion}</w:t>
+      </w:r>
+      <w:r>
+        <w:rPr>
+          <w:rFonts w:ascii="Century Gothic" w:hAnsi="Century Gothic"/>
+          <w:b/>
+          <w:sz w:val="22"/>
+          <w:szCs w:val="22"/>
+        </w:rPr>
+        <w:t>”</w:t>
+      </w:r>
+      <w:r>
+        <w:rPr>
+          <w:rFonts w:ascii="Century Gothic" w:hAnsi="Century Gothic"/>
+          <w:sz w:val="22"/>
+          <w:szCs w:val="22"/>
+        </w:rPr>
+        <w:t xml:space="preserve"> ubicado en  $</w:t>
       </w:r>
       <w:r>
         <w:rPr>
@@ -503,6 +417,25 @@
           <w:szCs w:val="22"/>
           <w:lang w:val="es-MX" w:eastAsia="es-ES" w:bidi="ar-SA"/>
         </w:rPr>
+        <w:t>{direccion}</w:t>
+      </w:r>
+      <w:r>
+        <w:rPr>
+          <w:rFonts w:ascii="Century Gothic" w:hAnsi="Century Gothic"/>
+          <w:sz w:val="22"/>
+          <w:szCs w:val="22"/>
+        </w:rPr>
+        <w:t xml:space="preserve">, en la Ciudad de </w:t>
+      </w:r>
+      <w:r>
+        <w:rPr>
+          <w:rFonts w:eastAsia="Times New Roman" w:cs="Times New Roman" w:ascii="Century Gothic" w:hAnsi="Century Gothic"/>
+          <w:color w:val="auto"/>
+          <w:kern w:val="0"/>
+          <w:sz w:val="22"/>
+          <w:szCs w:val="22"/>
+          <w:lang w:val="es-MX" w:eastAsia="es-ES" w:bidi="ar-SA"/>
+        </w:rPr>
         <w:t>${municipio}</w:t>
       </w:r>
       <w:r>
@@ -569,25 +502,7 @@
           <w:sz w:val="22"/>
           <w:szCs w:val="22"/>
         </w:rPr>
-        <w:t xml:space="preserve">Opinión Técnico Académica </w:t>
-      </w:r>
-      <w:r>
-        <w:rPr>
-          <w:rFonts w:ascii="Century Gothic" w:hAnsi="Century Gothic"/>
-          <w:b/>
-          <w:sz w:val="22"/>
-          <w:szCs w:val="22"/>
-        </w:rPr>
-        <w:t>${resultadoF}</w:t>
-      </w:r>
-      <w:r>
-        <w:rPr>
-          <w:rFonts w:ascii="Century Gothic" w:hAnsi="Century Gothic"/>
-          <w:b/>
-          <w:sz w:val="22"/>
-          <w:szCs w:val="22"/>
-        </w:rPr>
-        <w:t xml:space="preserve">, </w:t>
+        <w:t xml:space="preserve">Opinión Técnico Académica ${resultadoF}, </w:t>
       </w:r>
       <w:r>
         <w:rPr>
@@ -1102,7 +1017,7 @@
               <wp:positionV relativeFrom="paragraph">
                 <wp:posOffset>-19685</wp:posOffset>
               </wp:positionV>
-              <wp:extent cx="3064510" cy="534670"/>
+              <wp:extent cx="3065145" cy="535305"/>
               <wp:effectExtent l="0" t="0" r="0" b="0"/>
               <wp:wrapNone/>
               <wp:docPr id="3" name="Imagen1"/>
@@ -1113,7 +1028,7 @@
                     <wps:spPr>
                       <a:xfrm>
                         <a:off x="0" y="0"/>
-                        <a:ext cx="3063960" cy="533880"/>
+                        <a:ext cx="3064680" cy="534600"/>
                       </a:xfrm>
                       <a:prstGeom prst="rect">
                         <a:avLst/>
@@ -1143,7 +1058,7 @@
         </mc:Choice>
         <mc:Fallback>
           <w:pict>
-            <v:rect id="shape_0" ID="Imagen1" fillcolor="black" stroked="t" style="position:absolute;margin-left:-2.65pt;margin-top:-1.55pt;width:241.2pt;height:42pt">
+            <v:rect id="shape_0" ID="Imagen1" fillcolor="black" stroked="t" style="position:absolute;margin-left:-2.65pt;margin-top:-1.55pt;width:241.25pt;height:42.05pt">
               <w10:wrap type="none"/>
               <v:fill o:detectmouseclick="t" type="solid" color2="white"/>
               <v:stroke color="#f2f2f2" weight="38160" joinstyle="round" endcap="flat"/>
@@ -1162,7 +1077,7 @@
               <wp:positionV relativeFrom="paragraph">
                 <wp:posOffset>-19685</wp:posOffset>
               </wp:positionV>
-              <wp:extent cx="3064510" cy="534670"/>
+              <wp:extent cx="3065145" cy="535305"/>
               <wp:effectExtent l="0" t="0" r="0" b="0"/>
               <wp:wrapNone/>
               <wp:docPr id="4" name="Imagen2"/>
@@ -1173,7 +1088,7 @@
                     <wps:spPr>
                       <a:xfrm>
                         <a:off x="0" y="0"/>
-                        <a:ext cx="3063960" cy="533880"/>
+                        <a:ext cx="3064680" cy="534600"/>
                       </a:xfrm>
                       <a:prstGeom prst="rect">
                         <a:avLst/>
@@ -1203,7 +1118,7 @@
         </mc:Choice>
         <mc:Fallback>
           <w:pict>
-            <v:rect id="shape_0" ID="Imagen2" fillcolor="black" stroked="t" style="position:absolute;margin-left:-2.65pt;margin-top:-1.55pt;width:241.2pt;height:42pt">
+            <v:rect id="shape_0" ID="Imagen2" fillcolor="black" stroked="t" style="position:absolute;margin-left:-2.65pt;margin-top:-1.55pt;width:241.25pt;height:42.05pt">
               <w10:wrap type="none"/>
               <v:fill o:detectmouseclick="t" type="solid" color2="white"/>
               <v:stroke color="#f2f2f2" weight="38160" joinstyle="round" endcap="flat"/>
@@ -1389,11 +1304,11 @@
           <wp:effectExtent l="0" t="0" r="0" b="0"/>
           <wp:wrapTight wrapText="bothSides">
             <wp:wrapPolygon edited="0">
-              <wp:start x="-324" y="0"/>
-              <wp:lineTo x="-324" y="21003"/>
-              <wp:lineTo x="21627" y="21003"/>
+              <wp:start x="-351" y="0"/>
+              <wp:lineTo x="-351" y="20946"/>
+              <wp:lineTo x="21627" y="20946"/>
               <wp:lineTo x="21627" y="0"/>
-              <wp:lineTo x="-324" y="0"/>
+              <wp:lineTo x="-351" y="0"/>
             </wp:wrapPolygon>
           </wp:wrapTight>
           <wp:docPr id="2" name="Imagen 17" descr="SECRETARIA-DE-EDUCACION"/>
@@ -1532,25 +1447,7 @@
         <w:szCs w:val="22"/>
         <w:lang w:val="es-MX"/>
       </w:rPr>
-      <w:t>${anio</w:t>
-    </w:r>
-    <w:r>
-      <w:rPr>
-        <w:rFonts w:cs="Arial" w:ascii="Arial" w:hAnsi="Arial"/>
-        <w:sz w:val="22"/>
-        <w:szCs w:val="22"/>
-        <w:lang w:val="es-MX"/>
-      </w:rPr>
-      <w:t>I</w:t>
-    </w:r>
-    <w:r>
-      <w:rPr>
-        <w:rFonts w:cs="Arial" w:ascii="Arial" w:hAnsi="Arial"/>
-        <w:sz w:val="22"/>
-        <w:szCs w:val="22"/>
-        <w:lang w:val="es-MX"/>
-      </w:rPr>
-      <w:t>}</w:t>
+      <w:t>${anioI}</w:t>
     </w:r>
     <w:r>
       <w:rPr>

</xml_diff>

<commit_message>
Se añade nombre de rvoe a las solicitudes
</commit_message>
<xml_diff>
--- a/public/DOCUMENTO_OTA.docx
+++ b/public/DOCUMENTO_OTA.docx
@@ -323,7 +323,7 @@
           <w:sz w:val="22"/>
           <w:szCs w:val="22"/>
         </w:rPr>
-        <w:t>En atención al Oficio No. SE/SSPE/DP/</w:t>
+        <w:t xml:space="preserve">En atención al Oficio No. </w:t>
       </w:r>
       <w:r>
         <w:rPr>
@@ -335,22 +335,6 @@
           <w:lang w:val="es-MX" w:eastAsia="es-ES" w:bidi="ar-SA"/>
         </w:rPr>
         <w:t>${noSolicitud}</w:t>
-      </w:r>
-      <w:r>
-        <w:rPr>
-          <w:rFonts w:ascii="Century Gothic" w:hAnsi="Century Gothic"/>
-          <w:sz w:val="22"/>
-          <w:szCs w:val="22"/>
-        </w:rPr>
-        <w:t>/</w:t>
-      </w:r>
-      <w:r>
-        <w:rPr>
-          <w:rFonts w:ascii="Century Gothic" w:hAnsi="Century Gothic"/>
-          <w:sz w:val="22"/>
-          <w:szCs w:val="22"/>
-        </w:rPr>
-        <w:t>${anioI}</w:t>
       </w:r>
       <w:r>
         <w:rPr>
@@ -1052,7 +1036,7 @@
               <wp:positionV relativeFrom="paragraph">
                 <wp:posOffset>-19685</wp:posOffset>
               </wp:positionV>
-              <wp:extent cx="3067050" cy="537210"/>
+              <wp:extent cx="3067685" cy="537845"/>
               <wp:effectExtent l="0" t="0" r="0" b="0"/>
               <wp:wrapNone/>
               <wp:docPr id="3" name="Imagen1"/>
@@ -1063,7 +1047,7 @@
                     <wps:spPr>
                       <a:xfrm>
                         <a:off x="0" y="0"/>
-                        <a:ext cx="3066480" cy="536400"/>
+                        <a:ext cx="3067200" cy="537120"/>
                       </a:xfrm>
                       <a:prstGeom prst="rect">
                         <a:avLst/>
@@ -1093,7 +1077,7 @@
         </mc:Choice>
         <mc:Fallback>
           <w:pict>
-            <v:rect id="shape_0" ID="Imagen1" fillcolor="black" stroked="t" style="position:absolute;margin-left:-2.65pt;margin-top:-1.55pt;width:241.4pt;height:42.2pt">
+            <v:rect id="shape_0" ID="Imagen1" fillcolor="black" stroked="t" style="position:absolute;margin-left:-2.65pt;margin-top:-1.55pt;width:241.45pt;height:42.25pt">
               <w10:wrap type="none"/>
               <v:fill o:detectmouseclick="t" type="solid" color2="white"/>
               <v:stroke color="#f2f2f2" weight="38160" joinstyle="round" endcap="flat"/>
@@ -1112,7 +1096,7 @@
               <wp:positionV relativeFrom="paragraph">
                 <wp:posOffset>-19685</wp:posOffset>
               </wp:positionV>
-              <wp:extent cx="3067050" cy="537210"/>
+              <wp:extent cx="3067685" cy="537845"/>
               <wp:effectExtent l="0" t="0" r="0" b="0"/>
               <wp:wrapNone/>
               <wp:docPr id="4" name="Imagen2"/>
@@ -1123,7 +1107,7 @@
                     <wps:spPr>
                       <a:xfrm>
                         <a:off x="0" y="0"/>
-                        <a:ext cx="3066480" cy="536400"/>
+                        <a:ext cx="3067200" cy="537120"/>
                       </a:xfrm>
                       <a:prstGeom prst="rect">
                         <a:avLst/>
@@ -1153,7 +1137,7 @@
         </mc:Choice>
         <mc:Fallback>
           <w:pict>
-            <v:rect id="shape_0" ID="Imagen2" fillcolor="black" stroked="t" style="position:absolute;margin-left:-2.65pt;margin-top:-1.55pt;width:241.4pt;height:42.2pt">
+            <v:rect id="shape_0" ID="Imagen2" fillcolor="black" stroked="t" style="position:absolute;margin-left:-2.65pt;margin-top:-1.55pt;width:241.45pt;height:42.25pt">
               <w10:wrap type="none"/>
               <v:fill o:detectmouseclick="t" type="solid" color2="white"/>
               <v:stroke color="#f2f2f2" weight="38160" joinstyle="round" endcap="flat"/>
@@ -1339,11 +1323,11 @@
           <wp:effectExtent l="0" t="0" r="0" b="0"/>
           <wp:wrapTight wrapText="bothSides">
             <wp:wrapPolygon edited="0">
-              <wp:start x="-432" y="0"/>
-              <wp:lineTo x="-432" y="20775"/>
-              <wp:lineTo x="21627" y="20775"/>
+              <wp:start x="-459" y="0"/>
+              <wp:lineTo x="-459" y="20719"/>
+              <wp:lineTo x="21627" y="20719"/>
               <wp:lineTo x="21627" y="0"/>
-              <wp:lineTo x="-432" y="0"/>
+              <wp:lineTo x="-459" y="0"/>
             </wp:wrapPolygon>
           </wp:wrapTight>
           <wp:docPr id="2" name="Imagen 17" descr="SECRETARIA-DE-EDUCACION"/>

</xml_diff>